<commit_message>
Chat con usuarios individuales
</commit_message>
<xml_diff>
--- a/Pruebas/PruebasManuales.docx
+++ b/Pruebas/PruebasManuales.docx
@@ -65,6 +65,80 @@
         <w:rPr>
           <w:b/>
           <w:bCs/>
+        </w:rPr>
+      </w:pPr>
+      <w:r>
+        <w:rPr>
+          <w:b/>
+          <w:bCs/>
+        </w:rPr>
+        <w:t>Chats individuales</w:t>
+      </w:r>
+    </w:p>
+    <w:p>
+      <w:pPr>
+        <w:rPr>
+          <w:b/>
+          <w:bCs/>
+        </w:rPr>
+      </w:pPr>
+      <w:r>
+        <w:t>Abre la aplicación y introduce tu nombre (</w:t>
+      </w:r>
+      <w:proofErr w:type="spellStart"/>
+      <w:r>
+        <w:t>ej</w:t>
+      </w:r>
+      <w:proofErr w:type="spellEnd"/>
+      <w:r>
+        <w:t>: "</w:t>
+      </w:r>
+      <w:proofErr w:type="spellStart"/>
+      <w:r>
+        <w:t>Maria</w:t>
+      </w:r>
+      <w:proofErr w:type="spellEnd"/>
+      <w:r>
+        <w:t>")</w:t>
+      </w:r>
+    </w:p>
+    <w:p>
+      <w:r>
+        <w:t>Haz clic en el botón "Chat"</w:t>
+      </w:r>
+    </w:p>
+    <w:p>
+      <w:r>
+        <w:t>Verás "No hay chats registrados"</w:t>
+      </w:r>
+    </w:p>
+    <w:p>
+      <w:r>
+        <w:t>Haz clic en "+ Añadir chat"</w:t>
+      </w:r>
+    </w:p>
+    <w:p>
+      <w:r>
+        <w:t>Introduce un nombre de otro usuario (debes crear ese usuario primero desde otra ventana/navegador)</w:t>
+      </w:r>
+    </w:p>
+    <w:p>
+      <w:r>
+        <w:t>Envía el primer mensaje</w:t>
+      </w:r>
+    </w:p>
+    <w:p>
+      <w:r>
+        <w:t>¡El chat se crea y funciona en tiempo real!</w:t>
+      </w:r>
+    </w:p>
+    <w:p/>
+    <w:p/>
+    <w:p>
+      <w:pPr>
+        <w:rPr>
+          <w:b/>
+          <w:bCs/>
           <w:sz w:val="32"/>
           <w:szCs w:val="32"/>
         </w:rPr>
@@ -99,6 +173,7 @@
         <w:t>Puedes enviar mensajes</w:t>
       </w:r>
     </w:p>
+    <w:p/>
     <w:p/>
     <w:sectPr>
       <w:pgSz w:w="11906" w:h="16838"/>
@@ -122,6 +197,21 @@
       <w:lvlJc w:val="left"/>
     </w:lvl>
   </w:abstractNum>
+  <w:abstractNum w:abstractNumId="1" w15:restartNumberingAfterBreak="0">
+    <w:nsid w:val="6DE4223C"/>
+    <w:multiLevelType w:val="singleLevel"/>
+    <w:tmpl w:val="1820F48A"/>
+    <w:lvl w:ilvl="0">
+      <w:start w:val="1"/>
+      <w:numFmt w:val="decimal"/>
+      <w:lvlText w:val="%1."/>
+      <w:legacy w:legacy="1" w:legacySpace="0" w:legacyIndent="0"/>
+      <w:lvlJc w:val="left"/>
+      <w:rPr>
+        <w:rFonts w:ascii="Times New Roman" w:hAnsi="Times New Roman" w:cs="Times New Roman" w:hint="default"/>
+      </w:rPr>
+    </w:lvl>
+  </w:abstractNum>
   <w:num w:numId="1" w16cid:durableId="1492866418">
     <w:abstractNumId w:val="0"/>
     <w:lvlOverride w:ilvl="0">
@@ -136,6 +226,9 @@
         </w:rPr>
       </w:lvl>
     </w:lvlOverride>
+  </w:num>
+  <w:num w:numId="2" w16cid:durableId="2101640353">
+    <w:abstractNumId w:val="1"/>
   </w:num>
 </w:numbering>
 </file>

</xml_diff>

<commit_message>
Pruebas unitarias del cuatro en raya configuradas. Pruebas programadas para las funciones: flatTo2D board2DToFlat checkWin checkTie
</commit_message>
<xml_diff>
--- a/Pruebas/PruebasManuales.docx
+++ b/Pruebas/PruebasManuales.docx
@@ -48,91 +48,9 @@
     </w:p>
     <w:p>
       <w:r>
-        <w:t xml:space="preserve">Puedes presionar </w:t>
-      </w:r>
-      <w:proofErr w:type="spellStart"/>
-      <w:r>
-        <w:t>Enter</w:t>
-      </w:r>
-      <w:proofErr w:type="spellEnd"/>
-      <w:r>
-        <w:t xml:space="preserve"> para enviar mensajes</w:t>
-      </w:r>
-    </w:p>
-    <w:p/>
-    <w:p>
-      <w:pPr>
-        <w:rPr>
-          <w:b/>
-          <w:bCs/>
-        </w:rPr>
-      </w:pPr>
-      <w:r>
-        <w:rPr>
-          <w:b/>
-          <w:bCs/>
-        </w:rPr>
-        <w:t>Chats individuales</w:t>
-      </w:r>
-    </w:p>
-    <w:p>
-      <w:pPr>
-        <w:rPr>
-          <w:b/>
-          <w:bCs/>
-        </w:rPr>
-      </w:pPr>
-      <w:r>
-        <w:t>Abre la aplicación y introduce tu nombre (</w:t>
-      </w:r>
-      <w:proofErr w:type="spellStart"/>
-      <w:r>
-        <w:t>ej</w:t>
-      </w:r>
-      <w:proofErr w:type="spellEnd"/>
-      <w:r>
-        <w:t>: "</w:t>
-      </w:r>
-      <w:proofErr w:type="spellStart"/>
-      <w:r>
-        <w:t>Maria</w:t>
-      </w:r>
-      <w:proofErr w:type="spellEnd"/>
-      <w:r>
-        <w:t>")</w:t>
-      </w:r>
-    </w:p>
-    <w:p>
-      <w:r>
-        <w:t>Haz clic en el botón "Chat"</w:t>
-      </w:r>
-    </w:p>
-    <w:p>
-      <w:r>
-        <w:t>Verás "No hay chats registrados"</w:t>
-      </w:r>
-    </w:p>
-    <w:p>
-      <w:r>
-        <w:t>Haz clic en "+ Añadir chat"</w:t>
-      </w:r>
-    </w:p>
-    <w:p>
-      <w:r>
-        <w:t>Introduce un nombre de otro usuario (debes crear ese usuario primero desde otra ventana/navegador)</w:t>
-      </w:r>
-    </w:p>
-    <w:p>
-      <w:r>
-        <w:t>Envía el primer mensaje</w:t>
-      </w:r>
-    </w:p>
-    <w:p>
-      <w:r>
-        <w:t>¡El chat se crea y funciona en tiempo real!</w:t>
-      </w:r>
-    </w:p>
-    <w:p/>
+        <w:t>Puedes presionar Enter para enviar mensajes</w:t>
+      </w:r>
+    </w:p>
     <w:p/>
     <w:p>
       <w:pPr>
@@ -150,6 +68,68 @@
           <w:sz w:val="32"/>
           <w:szCs w:val="32"/>
         </w:rPr>
+        <w:t>Chats individuales</w:t>
+      </w:r>
+    </w:p>
+    <w:p>
+      <w:pPr>
+        <w:rPr>
+          <w:b/>
+          <w:bCs/>
+        </w:rPr>
+      </w:pPr>
+      <w:r>
+        <w:t>Abre la aplicación y introduce tu nombre (ej: "Maria")</w:t>
+      </w:r>
+    </w:p>
+    <w:p>
+      <w:r>
+        <w:t>Haz clic en el botón "Chat"</w:t>
+      </w:r>
+    </w:p>
+    <w:p>
+      <w:r>
+        <w:t>Verás "No hay chats registrados"</w:t>
+      </w:r>
+    </w:p>
+    <w:p>
+      <w:r>
+        <w:t>Haz clic en "+ Añadir chat"</w:t>
+      </w:r>
+    </w:p>
+    <w:p>
+      <w:r>
+        <w:t>Introduce un nombre de otro usuario (debes crear ese usuario primero desde otra ventana/navegador)</w:t>
+      </w:r>
+    </w:p>
+    <w:p>
+      <w:r>
+        <w:t>Envía el primer mensaje</w:t>
+      </w:r>
+    </w:p>
+    <w:p>
+      <w:r>
+        <w:t>¡El chat se crea y funciona en tiempo real!</w:t>
+      </w:r>
+    </w:p>
+    <w:p/>
+    <w:p/>
+    <w:p>
+      <w:pPr>
+        <w:rPr>
+          <w:b/>
+          <w:bCs/>
+          <w:sz w:val="32"/>
+          <w:szCs w:val="32"/>
+        </w:rPr>
+      </w:pPr>
+      <w:r>
+        <w:rPr>
+          <w:b/>
+          <w:bCs/>
+          <w:sz w:val="32"/>
+          <w:szCs w:val="32"/>
+        </w:rPr>
         <w:t>Cuando haya inicio de sesión</w:t>
       </w:r>
     </w:p>
@@ -170,7 +150,73 @@
     </w:p>
     <w:p>
       <w:r>
-        <w:t>Puedes enviar mensajes</w:t>
+        <w:t xml:space="preserve">Puedes enviar </w:t>
+      </w:r>
+      <w:r>
+        <w:t>mensajes</w:t>
+      </w:r>
+    </w:p>
+    <w:p/>
+    <w:p>
+      <w:pPr>
+        <w:rPr>
+          <w:b/>
+          <w:bCs/>
+          <w:sz w:val="32"/>
+          <w:szCs w:val="32"/>
+        </w:rPr>
+      </w:pPr>
+      <w:r>
+        <w:rPr>
+          <w:b/>
+          <w:bCs/>
+          <w:sz w:val="32"/>
+          <w:szCs w:val="32"/>
+        </w:rPr>
+        <w:t>Juego cuatro en raya</w:t>
+      </w:r>
+    </w:p>
+    <w:p>
+      <w:r>
+        <w:t>Al darle al botón se envía una invitación a ese usuario con las opciones de aceptar y rechazar</w:t>
+      </w:r>
+    </w:p>
+    <w:p>
+      <w:r>
+        <w:lastRenderedPageBreak/>
+        <w:t>Al darle a rechazar los dos botones desaparecen y  a los dos usuarios se les muestra un mensaje de rechazo de partida</w:t>
+      </w:r>
+    </w:p>
+    <w:p>
+      <w:r>
+        <w:t xml:space="preserve">Al darle a aceptar en ambos </w:t>
+      </w:r>
+      <w:r>
+        <w:t>chats se muestra el tablero del cuatro en raya</w:t>
+      </w:r>
+    </w:p>
+    <w:p>
+      <w:r>
+        <w:t>Solo uno de los dos usuarios puede colocar ficha en cada turno</w:t>
+      </w:r>
+    </w:p>
+    <w:p>
+      <w:r>
+        <w:t>Cuando haces click en una columna cae una ficha de tu color en esa columna en ambos chats</w:t>
+      </w:r>
+      <w:r>
+        <w:br/>
+        <w:t>El jugador que manda la invitación utiliza las fichas rojas y el otro las amarillas</w:t>
+      </w:r>
+    </w:p>
+    <w:p>
+      <w:r>
+        <w:t>Hay mensajes de ganar en los tres posibles finales</w:t>
+      </w:r>
+    </w:p>
+    <w:p>
+      <w:r>
+        <w:t>Mensaje de abandono si se cierra el juego antes de acabar, pero no si se cierra después</w:t>
       </w:r>
     </w:p>
     <w:p/>
@@ -836,6 +882,7 @@
   <w:style w:type="character" w:default="1" w:styleId="Fuentedeprrafopredeter">
     <w:name w:val="Default Paragraph Font"/>
     <w:uiPriority w:val="1"/>
+    <w:semiHidden/>
     <w:unhideWhenUsed/>
   </w:style>
   <w:style w:type="table" w:default="1" w:styleId="Tablanormal">

</xml_diff>